<commit_message>
Stakeholder added to activities
</commit_message>
<xml_diff>
--- a/ch.bfh.bti7081.s2013.yellow/doc/task02/Aktivitaeten.docx
+++ b/ch.bfh.bti7081.s2013.yellow/doc/task02/Aktivitaeten.docx
@@ -6,19 +6,20 @@
     <w:tbl>
       <w:tblPr>
         <w:tblStyle w:val="Tabellenraster"/>
-        <w:tblW w:w="15417" w:type="dxa"/>
+        <w:tblW w:w="18562" w:type="dxa"/>
         <w:tblLook w:val="04A0" w:firstRow="1" w:lastRow="0" w:firstColumn="1" w:lastColumn="0" w:noHBand="0" w:noVBand="1"/>
       </w:tblPr>
       <w:tblGrid>
-        <w:gridCol w:w="2943"/>
-        <w:gridCol w:w="4536"/>
-        <w:gridCol w:w="4820"/>
-        <w:gridCol w:w="3118"/>
+        <w:gridCol w:w="2505"/>
+        <w:gridCol w:w="3875"/>
+        <w:gridCol w:w="4141"/>
+        <w:gridCol w:w="2770"/>
+        <w:gridCol w:w="5271"/>
       </w:tblGrid>
       <w:tr>
         <w:tc>
           <w:tcPr>
-            <w:tcW w:w="2943" w:type="dxa"/>
+            <w:tcW w:w="2505" w:type="dxa"/>
           </w:tcPr>
           <w:p>
             <w:pPr>
@@ -39,7 +40,7 @@
         </w:tc>
         <w:tc>
           <w:tcPr>
-            <w:tcW w:w="4536" w:type="dxa"/>
+            <w:tcW w:w="3875" w:type="dxa"/>
           </w:tcPr>
           <w:p>
             <w:pPr>
@@ -60,7 +61,7 @@
         </w:tc>
         <w:tc>
           <w:tcPr>
-            <w:tcW w:w="4820" w:type="dxa"/>
+            <w:tcW w:w="4141" w:type="dxa"/>
           </w:tcPr>
           <w:p>
             <w:pPr>
@@ -81,7 +82,7 @@
         </w:tc>
         <w:tc>
           <w:tcPr>
-            <w:tcW w:w="3118" w:type="dxa"/>
+            <w:tcW w:w="2770" w:type="dxa"/>
           </w:tcPr>
           <w:p>
             <w:pPr>
@@ -98,13 +99,36 @@
               </w:rPr>
               <w:t>Potential Outputs</w:t>
             </w:r>
+          </w:p>
+        </w:tc>
+        <w:tc>
+          <w:tcPr>
+            <w:tcW w:w="5271" w:type="dxa"/>
+          </w:tcPr>
+          <w:p>
+            <w:pPr>
+              <w:jc w:val="center"/>
+              <w:rPr>
+                <w:b/>
+                <w:sz w:val="28"/>
+              </w:rPr>
+            </w:pPr>
+            <w:proofErr w:type="spellStart"/>
+            <w:r>
+              <w:rPr>
+                <w:b/>
+                <w:sz w:val="28"/>
+              </w:rPr>
+              <w:t>Stakeholder</w:t>
+            </w:r>
+            <w:proofErr w:type="spellEnd"/>
           </w:p>
         </w:tc>
       </w:tr>
       <w:tr>
         <w:tc>
           <w:tcPr>
-            <w:tcW w:w="2943" w:type="dxa"/>
+            <w:tcW w:w="2505" w:type="dxa"/>
             <w:shd w:val="clear" w:color="auto" w:fill="FBD4B4" w:themeFill="accent6" w:themeFillTint="66"/>
           </w:tcPr>
           <w:p>
@@ -123,7 +147,7 @@
         </w:tc>
         <w:tc>
           <w:tcPr>
-            <w:tcW w:w="4536" w:type="dxa"/>
+            <w:tcW w:w="3875" w:type="dxa"/>
             <w:shd w:val="clear" w:color="auto" w:fill="FBD4B4" w:themeFill="accent6" w:themeFillTint="66"/>
           </w:tcPr>
           <w:p>
@@ -142,7 +166,7 @@
         </w:tc>
         <w:tc>
           <w:tcPr>
-            <w:tcW w:w="4820" w:type="dxa"/>
+            <w:tcW w:w="4141" w:type="dxa"/>
             <w:shd w:val="clear" w:color="auto" w:fill="FBD4B4" w:themeFill="accent6" w:themeFillTint="66"/>
           </w:tcPr>
           <w:p>
@@ -169,7 +193,7 @@
         </w:tc>
         <w:tc>
           <w:tcPr>
-            <w:tcW w:w="3118" w:type="dxa"/>
+            <w:tcW w:w="2770" w:type="dxa"/>
             <w:shd w:val="clear" w:color="auto" w:fill="FBD4B4" w:themeFill="accent6" w:themeFillTint="66"/>
           </w:tcPr>
           <w:p>
@@ -243,6 +267,38 @@
             </w:pPr>
             <w:r>
               <w:t>Zielgruppe</w:t>
+            </w:r>
+          </w:p>
+        </w:tc>
+        <w:tc>
+          <w:tcPr>
+            <w:tcW w:w="5271" w:type="dxa"/>
+            <w:shd w:val="clear" w:color="auto" w:fill="FBD4B4" w:themeFill="accent6" w:themeFillTint="66"/>
+          </w:tcPr>
+          <w:p>
+            <w:pPr>
+              <w:pStyle w:val="Listenabsatz"/>
+              <w:numPr>
+                <w:ilvl w:val="0"/>
+                <w:numId w:val="1"/>
+              </w:numPr>
+              <w:ind w:left="175" w:hanging="175"/>
+            </w:pPr>
+            <w:r>
+              <w:t>Auftraggeber definiert seine Vision und groben Anforderungen</w:t>
+            </w:r>
+          </w:p>
+          <w:p>
+            <w:pPr>
+              <w:pStyle w:val="Listenabsatz"/>
+              <w:numPr>
+                <w:ilvl w:val="0"/>
+                <w:numId w:val="1"/>
+              </w:numPr>
+              <w:ind w:left="175" w:hanging="175"/>
+            </w:pPr>
+            <w:r>
+              <w:t xml:space="preserve">PO definiert den Prozess </w:t>
             </w:r>
           </w:p>
         </w:tc>
@@ -250,7 +306,7 @@
       <w:tr>
         <w:tc>
           <w:tcPr>
-            <w:tcW w:w="2943" w:type="dxa"/>
+            <w:tcW w:w="2505" w:type="dxa"/>
             <w:shd w:val="clear" w:color="auto" w:fill="FBD4B4" w:themeFill="accent6" w:themeFillTint="66"/>
           </w:tcPr>
           <w:p>
@@ -277,7 +333,7 @@
         </w:tc>
         <w:tc>
           <w:tcPr>
-            <w:tcW w:w="4536" w:type="dxa"/>
+            <w:tcW w:w="3875" w:type="dxa"/>
             <w:shd w:val="clear" w:color="auto" w:fill="FBD4B4" w:themeFill="accent6" w:themeFillTint="66"/>
           </w:tcPr>
           <w:p>
@@ -296,7 +352,7 @@
         </w:tc>
         <w:tc>
           <w:tcPr>
-            <w:tcW w:w="4820" w:type="dxa"/>
+            <w:tcW w:w="4141" w:type="dxa"/>
             <w:shd w:val="clear" w:color="auto" w:fill="FBD4B4" w:themeFill="accent6" w:themeFillTint="66"/>
           </w:tcPr>
           <w:p>
@@ -333,7 +389,7 @@
         </w:tc>
         <w:tc>
           <w:tcPr>
-            <w:tcW w:w="3118" w:type="dxa"/>
+            <w:tcW w:w="2770" w:type="dxa"/>
             <w:shd w:val="clear" w:color="auto" w:fill="FBD4B4" w:themeFill="accent6" w:themeFillTint="66"/>
           </w:tcPr>
           <w:p>
@@ -355,19 +411,51 @@
             </w:r>
             <w:proofErr w:type="spellStart"/>
             <w:r>
-              <w:t>B</w:t>
-            </w:r>
-            <w:r>
-              <w:t>acklog</w:t>
-            </w:r>
-            <w:proofErr w:type="spellEnd"/>
+              <w:t>Backlog</w:t>
+            </w:r>
+            <w:proofErr w:type="spellEnd"/>
+          </w:p>
+        </w:tc>
+        <w:tc>
+          <w:tcPr>
+            <w:tcW w:w="5271" w:type="dxa"/>
+            <w:shd w:val="clear" w:color="auto" w:fill="FBD4B4" w:themeFill="accent6" w:themeFillTint="66"/>
+          </w:tcPr>
+          <w:p>
+            <w:pPr>
+              <w:pStyle w:val="Listenabsatz"/>
+              <w:numPr>
+                <w:ilvl w:val="0"/>
+                <w:numId w:val="1"/>
+              </w:numPr>
+              <w:ind w:left="175" w:hanging="175"/>
+            </w:pPr>
+            <w:r>
+              <w:t xml:space="preserve">PO und Auftraggeber erstellen das </w:t>
+            </w:r>
+            <w:proofErr w:type="spellStart"/>
+            <w:r>
+              <w:t>Product</w:t>
+            </w:r>
+            <w:proofErr w:type="spellEnd"/>
+            <w:r>
+              <w:t xml:space="preserve"> </w:t>
+            </w:r>
+            <w:proofErr w:type="spellStart"/>
+            <w:r>
+              <w:t>Backlog</w:t>
+            </w:r>
+            <w:proofErr w:type="spellEnd"/>
+            <w:r>
+              <w:t xml:space="preserve"> </w:t>
+            </w:r>
           </w:p>
         </w:tc>
       </w:tr>
       <w:tr>
         <w:tc>
           <w:tcPr>
-            <w:tcW w:w="2943" w:type="dxa"/>
+            <w:tcW w:w="2505" w:type="dxa"/>
             <w:shd w:val="clear" w:color="auto" w:fill="D6E3BC" w:themeFill="accent3" w:themeFillTint="66"/>
           </w:tcPr>
           <w:p>
@@ -386,7 +474,7 @@
         </w:tc>
         <w:tc>
           <w:tcPr>
-            <w:tcW w:w="4536" w:type="dxa"/>
+            <w:tcW w:w="3875" w:type="dxa"/>
             <w:shd w:val="clear" w:color="auto" w:fill="D6E3BC" w:themeFill="accent3" w:themeFillTint="66"/>
           </w:tcPr>
           <w:p>
@@ -405,7 +493,7 @@
         </w:tc>
         <w:tc>
           <w:tcPr>
-            <w:tcW w:w="4820" w:type="dxa"/>
+            <w:tcW w:w="4141" w:type="dxa"/>
             <w:shd w:val="clear" w:color="auto" w:fill="D6E3BC" w:themeFill="accent3" w:themeFillTint="66"/>
           </w:tcPr>
           <w:p>
@@ -445,7 +533,7 @@
         </w:tc>
         <w:tc>
           <w:tcPr>
-            <w:tcW w:w="3118" w:type="dxa"/>
+            <w:tcW w:w="2770" w:type="dxa"/>
             <w:shd w:val="clear" w:color="auto" w:fill="D6E3BC" w:themeFill="accent3" w:themeFillTint="66"/>
           </w:tcPr>
           <w:p>
@@ -465,13 +553,56 @@
               <w:t>Backlog</w:t>
             </w:r>
             <w:proofErr w:type="spellEnd"/>
+          </w:p>
+        </w:tc>
+        <w:tc>
+          <w:tcPr>
+            <w:tcW w:w="5271" w:type="dxa"/>
+            <w:shd w:val="clear" w:color="auto" w:fill="D6E3BC" w:themeFill="accent3" w:themeFillTint="66"/>
+          </w:tcPr>
+          <w:p>
+            <w:pPr>
+              <w:pStyle w:val="Listenabsatz"/>
+              <w:numPr>
+                <w:ilvl w:val="0"/>
+                <w:numId w:val="1"/>
+              </w:numPr>
+              <w:ind w:left="175" w:hanging="175"/>
+            </w:pPr>
+            <w:r>
+              <w:t xml:space="preserve">PO und </w:t>
+            </w:r>
+            <w:r>
+              <w:t xml:space="preserve">Auftraggeber </w:t>
+            </w:r>
+            <w:r>
+              <w:t xml:space="preserve">priorisieren Aufgaben und erstellen das Sprint </w:t>
+            </w:r>
+            <w:proofErr w:type="spellStart"/>
+            <w:r>
+              <w:t>Backlog</w:t>
+            </w:r>
+            <w:proofErr w:type="spellEnd"/>
+          </w:p>
+          <w:p>
+            <w:pPr>
+              <w:pStyle w:val="Listenabsatz"/>
+              <w:numPr>
+                <w:ilvl w:val="0"/>
+                <w:numId w:val="1"/>
+              </w:numPr>
+              <w:ind w:left="175" w:hanging="175"/>
+            </w:pPr>
+            <w:r>
+              <w:t>Schätzung der Tasks durch Entwickler</w:t>
+            </w:r>
           </w:p>
         </w:tc>
       </w:tr>
       <w:tr>
         <w:tc>
           <w:tcPr>
-            <w:tcW w:w="2943" w:type="dxa"/>
+            <w:tcW w:w="2505" w:type="dxa"/>
             <w:shd w:val="clear" w:color="auto" w:fill="D6E3BC" w:themeFill="accent3" w:themeFillTint="66"/>
           </w:tcPr>
           <w:p>
@@ -498,7 +629,7 @@
         </w:tc>
         <w:tc>
           <w:tcPr>
-            <w:tcW w:w="4536" w:type="dxa"/>
+            <w:tcW w:w="3875" w:type="dxa"/>
             <w:shd w:val="clear" w:color="auto" w:fill="D6E3BC" w:themeFill="accent3" w:themeFillTint="66"/>
           </w:tcPr>
           <w:p>
@@ -525,7 +656,7 @@
         </w:tc>
         <w:tc>
           <w:tcPr>
-            <w:tcW w:w="4820" w:type="dxa"/>
+            <w:tcW w:w="4141" w:type="dxa"/>
             <w:shd w:val="clear" w:color="auto" w:fill="D6E3BC" w:themeFill="accent3" w:themeFillTint="66"/>
           </w:tcPr>
           <w:p>
@@ -580,7 +711,7 @@
         </w:tc>
         <w:tc>
           <w:tcPr>
-            <w:tcW w:w="3118" w:type="dxa"/>
+            <w:tcW w:w="2770" w:type="dxa"/>
             <w:shd w:val="clear" w:color="auto" w:fill="D6E3BC" w:themeFill="accent3" w:themeFillTint="66"/>
           </w:tcPr>
           <w:p>
@@ -607,6 +738,25 @@
             </w:pPr>
             <w:r>
               <w:t>Tests</w:t>
+            </w:r>
+          </w:p>
+        </w:tc>
+        <w:tc>
+          <w:tcPr>
+            <w:tcW w:w="5271" w:type="dxa"/>
+            <w:shd w:val="clear" w:color="auto" w:fill="D6E3BC" w:themeFill="accent3" w:themeFillTint="66"/>
+          </w:tcPr>
+          <w:p>
+            <w:pPr>
+              <w:pStyle w:val="Listenabsatz"/>
+              <w:numPr>
+                <w:ilvl w:val="0"/>
+                <w:numId w:val="1"/>
+              </w:numPr>
+              <w:ind w:left="175" w:hanging="175"/>
+            </w:pPr>
+            <w:r>
+              <w:t>Entwickler setzen die einzelnen Tasks um</w:t>
             </w:r>
           </w:p>
         </w:tc>
@@ -614,7 +764,7 @@
       <w:tr>
         <w:tc>
           <w:tcPr>
-            <w:tcW w:w="2943" w:type="dxa"/>
+            <w:tcW w:w="2505" w:type="dxa"/>
             <w:shd w:val="clear" w:color="auto" w:fill="D6E3BC" w:themeFill="accent3" w:themeFillTint="66"/>
           </w:tcPr>
           <w:p>
@@ -641,7 +791,7 @@
         </w:tc>
         <w:tc>
           <w:tcPr>
-            <w:tcW w:w="4536" w:type="dxa"/>
+            <w:tcW w:w="3875" w:type="dxa"/>
             <w:shd w:val="clear" w:color="auto" w:fill="D6E3BC" w:themeFill="accent3" w:themeFillTint="66"/>
           </w:tcPr>
           <w:p>
@@ -660,7 +810,7 @@
         </w:tc>
         <w:tc>
           <w:tcPr>
-            <w:tcW w:w="4820" w:type="dxa"/>
+            <w:tcW w:w="4141" w:type="dxa"/>
             <w:shd w:val="clear" w:color="auto" w:fill="D6E3BC" w:themeFill="accent3" w:themeFillTint="66"/>
           </w:tcPr>
           <w:p>
@@ -692,13 +842,32 @@
         </w:tc>
         <w:tc>
           <w:tcPr>
-            <w:tcW w:w="3118" w:type="dxa"/>
-            <w:shd w:val="clear" w:color="auto" w:fill="D6E3BC" w:themeFill="accent3" w:themeFillTint="66"/>
-          </w:tcPr>
-          <w:p>
-            <w:pPr>
-              <w:ind w:left="175" w:hanging="175"/>
-            </w:pPr>
+            <w:tcW w:w="2770" w:type="dxa"/>
+            <w:shd w:val="clear" w:color="auto" w:fill="D6E3BC" w:themeFill="accent3" w:themeFillTint="66"/>
+          </w:tcPr>
+          <w:p>
+            <w:pPr>
+              <w:ind w:left="175" w:hanging="175"/>
+            </w:pPr>
+          </w:p>
+        </w:tc>
+        <w:tc>
+          <w:tcPr>
+            <w:tcW w:w="5271" w:type="dxa"/>
+            <w:shd w:val="clear" w:color="auto" w:fill="D6E3BC" w:themeFill="accent3" w:themeFillTint="66"/>
+          </w:tcPr>
+          <w:p>
+            <w:pPr>
+              <w:pStyle w:val="Listenabsatz"/>
+              <w:numPr>
+                <w:ilvl w:val="0"/>
+                <w:numId w:val="1"/>
+              </w:numPr>
+              <w:ind w:left="175" w:hanging="175"/>
+            </w:pPr>
+            <w:r>
+              <w:t>PO testet die implementierten Features</w:t>
+            </w:r>
           </w:p>
         </w:tc>
       </w:tr>
@@ -708,7 +877,7 @@
         </w:trPr>
         <w:tc>
           <w:tcPr>
-            <w:tcW w:w="2943" w:type="dxa"/>
+            <w:tcW w:w="2505" w:type="dxa"/>
             <w:shd w:val="clear" w:color="auto" w:fill="D6E3BC" w:themeFill="accent3" w:themeFillTint="66"/>
           </w:tcPr>
           <w:p>
@@ -729,7 +898,7 @@
         </w:tc>
         <w:tc>
           <w:tcPr>
-            <w:tcW w:w="4536" w:type="dxa"/>
+            <w:tcW w:w="3875" w:type="dxa"/>
             <w:shd w:val="clear" w:color="auto" w:fill="D6E3BC" w:themeFill="accent3" w:themeFillTint="66"/>
           </w:tcPr>
           <w:p>
@@ -755,16 +924,13 @@
               <w:ind w:left="318" w:hanging="241"/>
             </w:pPr>
             <w:r>
-              <w:t>Qualitätssicherung</w:t>
-            </w:r>
-            <w:r>
-              <w:t xml:space="preserve"> (Kunde testet)</w:t>
-            </w:r>
-          </w:p>
-        </w:tc>
-        <w:tc>
-          <w:tcPr>
-            <w:tcW w:w="4820" w:type="dxa"/>
+              <w:t>Qualitätssicherung (Kunde testet)</w:t>
+            </w:r>
+          </w:p>
+        </w:tc>
+        <w:tc>
+          <w:tcPr>
+            <w:tcW w:w="4141" w:type="dxa"/>
             <w:shd w:val="clear" w:color="auto" w:fill="D6E3BC" w:themeFill="accent3" w:themeFillTint="66"/>
           </w:tcPr>
           <w:p>
@@ -795,109 +961,164 @@
               <w:ind w:left="318" w:hanging="241"/>
             </w:pPr>
             <w:r>
-              <w:t>Kunde tes</w:t>
+              <w:t>Kunde testet auf Integrationsinfrastruktur</w:t>
+            </w:r>
+          </w:p>
+        </w:tc>
+        <w:tc>
+          <w:tcPr>
+            <w:tcW w:w="2770" w:type="dxa"/>
+            <w:shd w:val="clear" w:color="auto" w:fill="D6E3BC" w:themeFill="accent3" w:themeFillTint="66"/>
+          </w:tcPr>
+          <w:p>
+            <w:pPr>
+              <w:ind w:left="175" w:hanging="175"/>
+            </w:pPr>
+          </w:p>
+        </w:tc>
+        <w:tc>
+          <w:tcPr>
+            <w:tcW w:w="5271" w:type="dxa"/>
+            <w:shd w:val="clear" w:color="auto" w:fill="D6E3BC" w:themeFill="accent3" w:themeFillTint="66"/>
+          </w:tcPr>
+          <w:p>
+            <w:pPr>
+              <w:pStyle w:val="Listenabsatz"/>
+              <w:numPr>
+                <w:ilvl w:val="0"/>
+                <w:numId w:val="1"/>
+              </w:numPr>
+              <w:ind w:left="175" w:hanging="175"/>
+            </w:pPr>
+            <w:r>
+              <w:t>Entwickler liefern die neuen Features auf das Testsystem aus</w:t>
+            </w:r>
+          </w:p>
+          <w:p>
+            <w:pPr>
+              <w:pStyle w:val="Listenabsatz"/>
+              <w:numPr>
+                <w:ilvl w:val="0"/>
+                <w:numId w:val="1"/>
+              </w:numPr>
+              <w:ind w:left="175" w:hanging="175"/>
+            </w:pPr>
+            <w:r>
+              <w:t xml:space="preserve">Auftraggeber </w:t>
+            </w:r>
+            <w:r>
+              <w:t>testet neue Features auf Testsystem</w:t>
+            </w:r>
+          </w:p>
+        </w:tc>
+      </w:tr>
+      <w:tr>
+        <w:tc>
+          <w:tcPr>
+            <w:tcW w:w="2505" w:type="dxa"/>
+            <w:shd w:val="clear" w:color="auto" w:fill="D6E3BC" w:themeFill="accent3" w:themeFillTint="66"/>
+          </w:tcPr>
+          <w:p>
+            <w:pPr>
+              <w:rPr>
+                <w:b/>
+              </w:rPr>
+            </w:pPr>
+            <w:r>
+              <w:rPr>
+                <w:b/>
+              </w:rPr>
+              <w:t>Release</w:t>
+            </w:r>
+          </w:p>
+        </w:tc>
+        <w:tc>
+          <w:tcPr>
+            <w:tcW w:w="3875" w:type="dxa"/>
+            <w:shd w:val="clear" w:color="auto" w:fill="D6E3BC" w:themeFill="accent3" w:themeFillTint="66"/>
+          </w:tcPr>
+          <w:p>
+            <w:pPr>
+              <w:pStyle w:val="Listenabsatz"/>
+              <w:numPr>
+                <w:ilvl w:val="0"/>
+                <w:numId w:val="1"/>
+              </w:numPr>
+              <w:ind w:left="318" w:hanging="241"/>
+            </w:pPr>
+            <w:r>
+              <w:t>Kunde kann System produktiv nutzen</w:t>
+            </w:r>
+          </w:p>
+        </w:tc>
+        <w:tc>
+          <w:tcPr>
+            <w:tcW w:w="4141" w:type="dxa"/>
+            <w:shd w:val="clear" w:color="auto" w:fill="D6E3BC" w:themeFill="accent3" w:themeFillTint="66"/>
+          </w:tcPr>
+          <w:p>
+            <w:pPr>
+              <w:pStyle w:val="Listenabsatz"/>
+              <w:numPr>
+                <w:ilvl w:val="0"/>
+                <w:numId w:val="1"/>
+              </w:numPr>
+              <w:ind w:left="318" w:hanging="241"/>
+            </w:pPr>
+            <w:r>
+              <w:t>Auslieferung an Kunde</w:t>
+            </w:r>
+          </w:p>
+        </w:tc>
+        <w:tc>
+          <w:tcPr>
+            <w:tcW w:w="2770" w:type="dxa"/>
+            <w:shd w:val="clear" w:color="auto" w:fill="D6E3BC" w:themeFill="accent3" w:themeFillTint="66"/>
+          </w:tcPr>
+          <w:p>
+            <w:pPr>
+              <w:pStyle w:val="Listenabsatz"/>
+              <w:numPr>
+                <w:ilvl w:val="0"/>
+                <w:numId w:val="1"/>
+              </w:numPr>
+              <w:ind w:left="175" w:hanging="175"/>
+            </w:pPr>
+            <w:r>
+              <w:t>Produkt</w:t>
+            </w:r>
+          </w:p>
+        </w:tc>
+        <w:tc>
+          <w:tcPr>
+            <w:tcW w:w="5271" w:type="dxa"/>
+            <w:shd w:val="clear" w:color="auto" w:fill="D6E3BC" w:themeFill="accent3" w:themeFillTint="66"/>
+          </w:tcPr>
+          <w:p>
+            <w:pPr>
+              <w:pStyle w:val="Listenabsatz"/>
+              <w:numPr>
+                <w:ilvl w:val="0"/>
+                <w:numId w:val="1"/>
+              </w:numPr>
+              <w:ind w:left="175" w:hanging="175"/>
+            </w:pPr>
+            <w:r>
+              <w:t xml:space="preserve">Abnahme durch </w:t>
+            </w:r>
+            <w:r>
+              <w:t>Auftraggeber</w:t>
             </w:r>
             <w:bookmarkStart w:id="0" w:name="_GoBack"/>
             <w:bookmarkEnd w:id="0"/>
-            <w:r>
-              <w:t>tet auf Integrationsinfrastruktur</w:t>
-            </w:r>
-          </w:p>
-        </w:tc>
-        <w:tc>
-          <w:tcPr>
-            <w:tcW w:w="3118" w:type="dxa"/>
-            <w:shd w:val="clear" w:color="auto" w:fill="D6E3BC" w:themeFill="accent3" w:themeFillTint="66"/>
-          </w:tcPr>
-          <w:p>
-            <w:pPr>
-              <w:ind w:left="175" w:hanging="175"/>
-            </w:pPr>
-          </w:p>
-        </w:tc>
-      </w:tr>
-      <w:tr>
-        <w:tc>
-          <w:tcPr>
-            <w:tcW w:w="2943" w:type="dxa"/>
-            <w:shd w:val="clear" w:color="auto" w:fill="D6E3BC" w:themeFill="accent3" w:themeFillTint="66"/>
-          </w:tcPr>
-          <w:p>
-            <w:pPr>
-              <w:rPr>
-                <w:b/>
-              </w:rPr>
-            </w:pPr>
-            <w:r>
-              <w:rPr>
-                <w:b/>
-              </w:rPr>
-              <w:t>Release</w:t>
-            </w:r>
-          </w:p>
-        </w:tc>
-        <w:tc>
-          <w:tcPr>
-            <w:tcW w:w="4536" w:type="dxa"/>
-            <w:shd w:val="clear" w:color="auto" w:fill="D6E3BC" w:themeFill="accent3" w:themeFillTint="66"/>
-          </w:tcPr>
-          <w:p>
-            <w:pPr>
-              <w:pStyle w:val="Listenabsatz"/>
-              <w:numPr>
-                <w:ilvl w:val="0"/>
-                <w:numId w:val="1"/>
-              </w:numPr>
-              <w:ind w:left="318" w:hanging="241"/>
-            </w:pPr>
-            <w:r>
-              <w:t>Kunde kann System produktiv nutzen</w:t>
-            </w:r>
-          </w:p>
-        </w:tc>
-        <w:tc>
-          <w:tcPr>
-            <w:tcW w:w="4820" w:type="dxa"/>
-            <w:shd w:val="clear" w:color="auto" w:fill="D6E3BC" w:themeFill="accent3" w:themeFillTint="66"/>
-          </w:tcPr>
-          <w:p>
-            <w:pPr>
-              <w:pStyle w:val="Listenabsatz"/>
-              <w:numPr>
-                <w:ilvl w:val="0"/>
-                <w:numId w:val="1"/>
-              </w:numPr>
-              <w:ind w:left="318" w:hanging="241"/>
-            </w:pPr>
-            <w:r>
-              <w:t>Auslieferung an Kunde</w:t>
-            </w:r>
-          </w:p>
-        </w:tc>
-        <w:tc>
-          <w:tcPr>
-            <w:tcW w:w="3118" w:type="dxa"/>
-            <w:shd w:val="clear" w:color="auto" w:fill="D6E3BC" w:themeFill="accent3" w:themeFillTint="66"/>
-          </w:tcPr>
-          <w:p>
-            <w:pPr>
-              <w:pStyle w:val="Listenabsatz"/>
-              <w:numPr>
-                <w:ilvl w:val="0"/>
-                <w:numId w:val="1"/>
-              </w:numPr>
-              <w:ind w:left="175" w:hanging="175"/>
-            </w:pPr>
-            <w:r>
-              <w:t>Produkt</w:t>
-            </w:r>
           </w:p>
         </w:tc>
       </w:tr>
     </w:tbl>
     <w:p/>
+    <w:p/>
     <w:sectPr>
-      <w:pgSz w:w="16838" w:h="11906" w:orient="landscape"/>
+      <w:pgSz w:w="23814" w:h="16839" w:orient="landscape" w:code="8"/>
       <w:pgMar w:top="1417" w:right="1417" w:bottom="1417" w:left="1134" w:header="708" w:footer="708" w:gutter="0"/>
       <w:cols w:space="708"/>
       <w:docGrid w:linePitch="360"/>

</xml_diff>